<commit_message>
add title and pdf
</commit_message>
<xml_diff>
--- a/Computer Architecture/Homework/1.docx
+++ b/Computer Architecture/Homework/1.docx
@@ -5,30 +5,64 @@
     <w:p>
       <w:pPr>
         <w:spacing w:after="200" w:line="276" w:lineRule="auto"/>
-        <w:jc w:val="left"/>
-        <w:rPr>
-          <w:rFonts w:ascii="맑은 고딕" w:eastAsia="맑은 고딕" w:hAnsi="맑은 고딕" w:cs="맑은 고딕"/>
-        </w:rPr>
-      </w:pPr>
-      <w:r>
-        <w:rPr>
-          <w:rFonts w:ascii="맑은 고딕" w:eastAsia="맑은 고딕" w:hAnsi="맑은 고딕" w:cs="맑은 고딕"/>
+        <w:jc w:val="center"/>
+      </w:pPr>
+      <w:r>
+        <w:rPr>
+          <w:rFonts w:ascii="맑은 고딕" w:eastAsia="맑은 고딕" w:hAnsi="맑은 고딕" w:cs="맑은 고딕" w:hint="eastAsia"/>
           <w:b/>
           <w:sz w:val="22"/>
         </w:rPr>
+        <w:t>COSE222 Homwork #1</w:t>
+      </w:r>
+      <w:r>
+        <w:rPr>
+          <w:rFonts w:ascii="맑은 고딕" w:eastAsia="맑은 고딕" w:hAnsi="맑은 고딕" w:cs="맑은 고딕"/>
+          <w:b/>
+          <w:sz w:val="22"/>
+        </w:rPr>
+        <w:t xml:space="preserve"> ...</w:t>
+      </w:r>
+      <w:r>
+        <w:rPr>
+          <w:rFonts w:ascii="맑은 고딕" w:eastAsia="맑은 고딕" w:hAnsi="맑은 고딕" w:cs="맑은 고딕" w:hint="eastAsia"/>
+          <w:b/>
+          <w:sz w:val="22"/>
+        </w:rPr>
+        <w:t xml:space="preserve"> 2013210111 </w:t>
+      </w:r>
+      <w:bookmarkStart w:id="0" w:name="_GoBack"/>
+      <w:bookmarkEnd w:id="0"/>
+      <w:r>
+        <w:rPr>
+          <w:rFonts w:ascii="맑은 고딕" w:eastAsia="맑은 고딕" w:hAnsi="맑은 고딕" w:cs="맑은 고딕" w:hint="eastAsia"/>
+          <w:b/>
+          <w:sz w:val="22"/>
+        </w:rPr>
+        <w:t>남세현</w:t>
+      </w:r>
+    </w:p>
+    <w:p>
+      <w:pPr>
+        <w:spacing w:after="200" w:line="276" w:lineRule="auto"/>
+        <w:jc w:val="left"/>
+        <w:rPr>
+          <w:rFonts w:ascii="맑은 고딕" w:eastAsia="맑은 고딕" w:hAnsi="맑은 고딕" w:cs="맑은 고딕"/>
+        </w:rPr>
+      </w:pPr>
+      <w:r>
+        <w:rPr>
+          <w:rFonts w:ascii="맑은 고딕" w:eastAsia="맑은 고딕" w:hAnsi="맑은 고딕" w:cs="맑은 고딕"/>
+          <w:b/>
+          <w:sz w:val="22"/>
+        </w:rPr>
         <w:t>#1.2</w:t>
       </w:r>
       <w:r>
         <w:rPr>
           <w:rFonts w:ascii="맑은 고딕" w:eastAsia="맑은 고딕" w:hAnsi="맑은 고딕" w:cs="맑은 고딕"/>
         </w:rPr>
-        <w:t xml:space="preserve"> The Eight great ideas in computer architecture are similar to ideas from other fields. Match the eight ideas from computer architecture, "Design for Moore's Law", "Use Abstraction to Simplify Design", "Make the Common Case Fast", "Performance via Parallel</w:t>
-      </w:r>
-      <w:r>
-        <w:rPr>
-          <w:rFonts w:ascii="맑은 고딕" w:eastAsia="맑은 고딕" w:hAnsi="맑은 고딕" w:cs="맑은 고딕"/>
-        </w:rPr>
-        <w:t>ism", "Performance via Pipelining", "Performance via Prediction", "Hierarchy of Memories", and "Dependability via Redundancy" to the following ideas from other fields:</w:t>
+        <w:t xml:space="preserve"> The Eight great ideas in computer architecture are similar to ideas from other fields. Match the eight ideas from computer architecture, "Design for Moore's Law", "Use Abstraction to Simplify Design", "Make the Common Case Fast", "Performance via Parallelism", "Performance via Pipelining", "Performance via Prediction", "Hierarchy of Memories", and "Dependability via Redundancy" to the following ideas from other fields:</w:t>
       </w:r>
     </w:p>
     <w:p>
@@ -76,25 +110,17 @@
           <w:rFonts w:ascii="맑은 고딕" w:eastAsia="맑은 고딕" w:hAnsi="맑은 고딕" w:cs="맑은 고딕"/>
         </w:rPr>
         <w:tab/>
-        <w:t>c. Aircraft</w:t>
-      </w:r>
-      <w:r>
-        <w:rPr>
-          <w:rFonts w:ascii="맑은 고딕" w:eastAsia="맑은 고딕" w:hAnsi="맑은 고딕" w:cs="맑은 고딕"/>
-        </w:rPr>
-        <w:t xml:space="preserve"> and marine navigation systems that incorporate wind information</w:t>
-      </w:r>
-    </w:p>
-    <w:p>
-      <w:pPr>
-        <w:spacing w:after="200" w:line="276" w:lineRule="auto"/>
-        <w:jc w:val="left"/>
-        <w:rPr>
-          <w:rFonts w:ascii="맑은 고딕" w:eastAsia="맑은 고딕" w:hAnsi="맑은 고딕" w:cs="맑은 고딕"/>
-        </w:rPr>
-      </w:pPr>
-      <w:bookmarkStart w:id="0" w:name="_GoBack"/>
-      <w:bookmarkEnd w:id="0"/>
+        <w:t>c. Aircraft and marine navigation systems that incorporate wind information</w:t>
+      </w:r>
+    </w:p>
+    <w:p>
+      <w:pPr>
+        <w:spacing w:after="200" w:line="276" w:lineRule="auto"/>
+        <w:jc w:val="left"/>
+        <w:rPr>
+          <w:rFonts w:ascii="맑은 고딕" w:eastAsia="맑은 고딕" w:hAnsi="맑은 고딕" w:cs="맑은 고딕"/>
+        </w:rPr>
+      </w:pPr>
       <w:r>
         <w:rPr>
           <w:rFonts w:ascii="맑은 고딕" w:eastAsia="맑은 고딕" w:hAnsi="맑은 고딕" w:cs="맑은 고딕"/>
@@ -148,13 +174,7 @@
         <w:rPr>
           <w:rFonts w:ascii="맑은 고딕" w:eastAsia="맑은 고딕" w:hAnsi="맑은 고딕" w:cs="맑은 고딕"/>
         </w:rPr>
-        <w:t xml:space="preserve">g. Adding electromagnetic aircraft catapults (which </w:t>
-      </w:r>
-      <w:r>
-        <w:rPr>
-          <w:rFonts w:ascii="맑은 고딕" w:eastAsia="맑은 고딕" w:hAnsi="맑은 고딕" w:cs="맑은 고딕"/>
-        </w:rPr>
-        <w:t>are electrically-powered as opposed to current steam-powered models), allowed by the increased power generation offered by the new reactor technology</w:t>
+        <w:t>g. Adding electromagnetic aircraft catapults (which are electrically-powered as opposed to current steam-powered models), allowed by the increased power generation offered by the new reactor technology</w:t>
       </w:r>
     </w:p>
     <w:p>
@@ -170,13 +190,7 @@
         <w:rPr>
           <w:rFonts w:ascii="맑은 고딕" w:eastAsia="맑은 고딕" w:hAnsi="맑은 고딕" w:cs="맑은 고딕"/>
         </w:rPr>
-        <w:t>h. Building self-driving cars whose control systems partically rely on existing sensor systems already ins</w:t>
-      </w:r>
-      <w:r>
-        <w:rPr>
-          <w:rFonts w:ascii="맑은 고딕" w:eastAsia="맑은 고딕" w:hAnsi="맑은 고딕" w:cs="맑은 고딕"/>
-        </w:rPr>
-        <w:t>talled into the base vehicle, such as lane departure systems and smart cruise control systems</w:t>
+        <w:t>h. Building self-driving cars whose control systems partically rely on existing sensor systems already installed into the base vehicle, such as lane departure systems and smart cruise control systems</w:t>
       </w:r>
     </w:p>
     <w:p>
@@ -259,13 +273,7 @@
         <w:rPr>
           <w:rFonts w:ascii="맑은 고딕" w:eastAsia="맑은 고딕" w:hAnsi="맑은 고딕" w:cs="맑은 고딕"/>
         </w:rPr>
-        <w:t>e - Hierarchy of Mem</w:t>
-      </w:r>
-      <w:r>
-        <w:rPr>
-          <w:rFonts w:ascii="맑은 고딕" w:eastAsia="맑은 고딕" w:hAnsi="맑은 고딕" w:cs="맑은 고딕"/>
-        </w:rPr>
-        <w:t>ories.</w:t>
+        <w:t>e - Hierarchy of Memories.</w:t>
       </w:r>
     </w:p>
     <w:p>
@@ -297,15 +305,6 @@
         </w:rPr>
         <w:t>h - Use Abstraction to simplify Design.</w:t>
       </w:r>
-    </w:p>
-    <w:p>
-      <w:pPr>
-        <w:spacing w:after="200" w:line="276" w:lineRule="auto"/>
-        <w:jc w:val="left"/>
-        <w:rPr>
-          <w:rFonts w:ascii="맑은 고딕" w:eastAsia="맑은 고딕" w:hAnsi="맑은 고딕" w:cs="맑은 고딕"/>
-        </w:rPr>
-      </w:pPr>
     </w:p>
     <w:p>
       <w:pPr>
@@ -328,34 +327,22 @@
         <w:rPr>
           <w:rFonts w:ascii="맑은 고딕" w:eastAsia="맑은 고딕" w:hAnsi="맑은 고딕" w:cs="맑은 고딕"/>
         </w:rPr>
-        <w:t xml:space="preserve"> Consider two different implementations of the same instruction set architecture. The instructions can be divided into four classes accroding to their CPI ( calss A, B, C, a</w:t>
-      </w:r>
-      <w:r>
-        <w:rPr>
-          <w:rFonts w:ascii="맑은 고딕" w:eastAsia="맑은 고딕" w:hAnsi="맑은 고딕" w:cs="맑은 고딕"/>
-        </w:rPr>
-        <w:t>nd D). P1 with a clock rate of 2.5 GHz and CPIs of 1, 2, 3, and 3, and P2 witch a clock rate of 3 GHZ and CPIs of 2, 2, 2, and 2.</w:t>
-      </w:r>
-    </w:p>
-    <w:p>
-      <w:pPr>
-        <w:spacing w:after="200" w:line="276" w:lineRule="auto"/>
-        <w:jc w:val="left"/>
-        <w:rPr>
-          <w:rFonts w:ascii="맑은 고딕" w:eastAsia="맑은 고딕" w:hAnsi="맑은 고딕" w:cs="맑은 고딕"/>
-        </w:rPr>
-      </w:pPr>
-      <w:r>
-        <w:rPr>
-          <w:rFonts w:ascii="맑은 고딕" w:eastAsia="맑은 고딕" w:hAnsi="맑은 고딕" w:cs="맑은 고딕"/>
-        </w:rPr>
-        <w:t>Given a program with a dynamic instruction count of 1.0E6 instructions divided into classes as follows: 10% class A, 20% class</w:t>
-      </w:r>
-      <w:r>
-        <w:rPr>
-          <w:rFonts w:ascii="맑은 고딕" w:eastAsia="맑은 고딕" w:hAnsi="맑은 고딕" w:cs="맑은 고딕"/>
-        </w:rPr>
-        <w:t xml:space="preserve"> B, 50% class C, and 20% class D, which implementation is faster?</w:t>
+        <w:t xml:space="preserve"> Consider two different implementations of the same instruction set architecture. The instructions can be divided into four classes accroding to their CPI ( calss A, B, C, and D). P1 with a clock rate of 2.5 GHz and CPIs of 1, 2, 3, and 3, and P2 witch a clock rate of 3 GHZ and CPIs of 2, 2, 2, and 2.</w:t>
+      </w:r>
+    </w:p>
+    <w:p>
+      <w:pPr>
+        <w:spacing w:after="200" w:line="276" w:lineRule="auto"/>
+        <w:jc w:val="left"/>
+        <w:rPr>
+          <w:rFonts w:ascii="맑은 고딕" w:eastAsia="맑은 고딕" w:hAnsi="맑은 고딕" w:cs="맑은 고딕"/>
+        </w:rPr>
+      </w:pPr>
+      <w:r>
+        <w:rPr>
+          <w:rFonts w:ascii="맑은 고딕" w:eastAsia="맑은 고딕" w:hAnsi="맑은 고딕" w:cs="맑은 고딕"/>
+        </w:rPr>
+        <w:t>Given a program with a dynamic instruction count of 1.0E6 instructions divided into classes as follows: 10% class A, 20% class B, 50% class C, and 20% class D, which implementation is faster?</w:t>
       </w:r>
     </w:p>
     <w:p>
@@ -410,13 +397,7 @@
         <w:rPr>
           <w:rFonts w:ascii="맑은 고딕" w:eastAsia="맑은 고딕" w:hAnsi="맑은 고딕" w:cs="맑은 고딕"/>
         </w:rPr>
-        <w:t>: a - P1's global CPI : (1 * 10% + 2 * 20% + 3 * 50% + 3 * 20%) = 0.1 + 0.4 + 1.5</w:t>
-      </w:r>
-      <w:r>
-        <w:rPr>
-          <w:rFonts w:ascii="맑은 고딕" w:eastAsia="맑은 고딕" w:hAnsi="맑은 고딕" w:cs="맑은 고딕"/>
-        </w:rPr>
-        <w:t xml:space="preserve"> + 0.6 = 2.6 , P2's global CPI : ... = 2.</w:t>
+        <w:t>: a - P1's global CPI : (1 * 10% + 2 * 20% + 3 * 50% + 3 * 20%) = 0.1 + 0.4 + 1.5 + 0.6 = 2.6 , P2's global CPI : ... = 2.</w:t>
       </w:r>
     </w:p>
     <w:p>
@@ -463,13 +444,7 @@
         <w:rPr>
           <w:rFonts w:ascii="맑은 고딕" w:eastAsia="맑은 고딕" w:hAnsi="맑은 고딕" w:cs="맑은 고딕"/>
         </w:rPr>
-        <w:t xml:space="preserve"> Compilers can have a profound impact on the performance of an application. Assume that for a program, compiler A results in a dynamic instruction count of 1.0E9</w:t>
-      </w:r>
-      <w:r>
-        <w:rPr>
-          <w:rFonts w:ascii="맑은 고딕" w:eastAsia="맑은 고딕" w:hAnsi="맑은 고딕" w:cs="맑은 고딕"/>
-        </w:rPr>
-        <w:t xml:space="preserve"> and has an execution time of 1.1 s, while compiler B results in a dynamic instruction count of 1.2E9 and an execution time of 1.5 s.</w:t>
+        <w:t xml:space="preserve"> Compilers can have a profound impact on the performance of an application. Assume that for a program, compiler A results in a dynamic instruction count of 1.0E9 and has an execution time of 1.1 s, while compiler B results in a dynamic instruction count of 1.2E9 and an execution time of 1.5 s.</w:t>
       </w:r>
     </w:p>
     <w:p>
@@ -540,13 +515,7 @@
         <w:rPr>
           <w:rFonts w:ascii="맑은 고딕" w:eastAsia="맑은 고딕" w:hAnsi="맑은 고딕" w:cs="맑은 고딕"/>
         </w:rPr>
-        <w:t>: a - Compiler A's average CPI = { 1.1 sec / 1.0E</w:t>
-      </w:r>
-      <w:r>
-        <w:rPr>
-          <w:rFonts w:ascii="맑은 고딕" w:eastAsia="맑은 고딕" w:hAnsi="맑은 고딕" w:cs="맑은 고딕"/>
-        </w:rPr>
-        <w:t>-9 (sec / clock) } / 1.0E9 instruction = 1.1E9 clock / 1.0E9 instruction = 1.1 CPI.</w:t>
+        <w:t>: a - Compiler A's average CPI = { 1.1 sec / 1.0E-9 (sec / clock) } / 1.0E9 instruction = 1.1E9 clock / 1.0E9 instruction = 1.1 CPI.</w:t>
       </w:r>
       <w:r>
         <w:rPr>
@@ -576,13 +545,7 @@
           <w:rFonts w:ascii="맑은 고딕" w:eastAsia="맑은 고딕" w:hAnsi="맑은 고딕" w:cs="맑은 고딕"/>
         </w:rPr>
         <w:lastRenderedPageBreak/>
-        <w:t>b - Assume that execution time is x second. this forme</w:t>
-      </w:r>
-      <w:r>
-        <w:rPr>
-          <w:rFonts w:ascii="맑은 고딕" w:eastAsia="맑은 고딕" w:hAnsi="맑은 고딕" w:cs="맑은 고딕"/>
-        </w:rPr>
-        <w:t>r processor executes 1.0E9 instructions in x second, and the latter executes 1.2E9 instructions in x second.</w:t>
+        <w:t>b - Assume that execution time is x second. this former processor executes 1.0E9 instructions in x second, and the latter executes 1.2E9 instructions in x second.</w:t>
       </w:r>
       <w:r>
         <w:rPr>
@@ -604,13 +567,7 @@
         <w:rPr>
           <w:rFonts w:ascii="맑은 고딕" w:eastAsia="맑은 고딕" w:hAnsi="맑은 고딕" w:cs="맑은 고딕"/>
         </w:rPr>
-        <w:t>c - Assume that the processor ahs a clock cyle time of 1 ns. Let new compiled program's executi</w:t>
-      </w:r>
-      <w:r>
-        <w:rPr>
-          <w:rFonts w:ascii="맑은 고딕" w:eastAsia="맑은 고딕" w:hAnsi="맑은 고딕" w:cs="맑은 고딕"/>
-        </w:rPr>
-        <w:t xml:space="preserve">on time t sec, then </w:t>
+        <w:t xml:space="preserve">c - Assume that the processor ahs a clock cyle time of 1 ns. Let new compiled program's execution time t sec, then </w:t>
       </w:r>
       <w:r>
         <w:rPr>
@@ -662,13 +619,7 @@
         <w:rPr>
           <w:rFonts w:ascii="맑은 고딕" w:eastAsia="맑은 고딕" w:hAnsi="맑은 고딕" w:cs="맑은 고딕"/>
         </w:rPr>
-        <w:t>(exce</w:t>
-      </w:r>
-      <w:r>
-        <w:rPr>
-          <w:rFonts w:ascii="맑은 고딕" w:eastAsia="맑은 고딕" w:hAnsi="맑은 고딕" w:cs="맑은 고딕"/>
-        </w:rPr>
-        <w:t>pt 1.11.6)</w:t>
+        <w:t>(except 1.11.6)</w:t>
       </w:r>
     </w:p>
     <w:p>
@@ -808,13 +759,7 @@
         <w:rPr>
           <w:rFonts w:ascii="맑은 고딕" w:eastAsia="맑은 고딕" w:hAnsi="맑은 고딕" w:cs="맑은 고딕"/>
         </w:rPr>
-        <w:t>#1.11.3 Find the increase in CPU time if the number of instr</w:t>
-      </w:r>
-      <w:r>
-        <w:rPr>
-          <w:rFonts w:ascii="맑은 고딕" w:eastAsia="맑은 고딕" w:hAnsi="맑은 고딕" w:cs="맑은 고딕"/>
-        </w:rPr>
-        <w:t>uctions of the benchmark is increased by 10% without affecting the CPI.</w:t>
+        <w:t>#1.11.3 Find the increase in CPU time if the number of instructions of the benchmark is increased by 10% without affecting the CPI.</w:t>
       </w:r>
     </w:p>
     <w:p>
@@ -889,13 +834,7 @@
         <w:rPr>
           <w:rFonts w:ascii="맑은 고딕" w:eastAsia="맑은 고딕" w:hAnsi="맑은 고딕" w:cs="맑은 고딕"/>
         </w:rPr>
-        <w:t>#1.11.4 Find the increase</w:t>
-      </w:r>
-      <w:r>
-        <w:rPr>
-          <w:rFonts w:ascii="맑은 고딕" w:eastAsia="맑은 고딕" w:hAnsi="맑은 고딕" w:cs="맑은 고딕"/>
-        </w:rPr>
-        <w:t xml:space="preserve"> in CPU time if the number of instructions of the benchmark is increased by 10% and the CPI is increased by 5%.</w:t>
+        <w:t>#1.11.4 Find the increase in CPU time if the number of instructions of the benchmark is increased by 10% and the CPI is increased by 5%.</w:t>
       </w:r>
     </w:p>
     <w:p>
@@ -955,13 +894,7 @@
         <w:rPr>
           <w:rFonts w:ascii="맑은 고딕" w:eastAsia="맑은 고딕" w:hAnsi="맑은 고딕" w:cs="맑은 고딕"/>
         </w:rPr>
-        <w:t>#1</w:t>
-      </w:r>
-      <w:r>
-        <w:rPr>
-          <w:rFonts w:ascii="맑은 고딕" w:eastAsia="맑은 고딕" w:hAnsi="맑은 고딕" w:cs="맑은 고딕"/>
-        </w:rPr>
-        <w:t>.11.5 Find the change in the SPECratio for this change.</w:t>
+        <w:t>#1.11.5 Find the change in the SPECratio for this change.</w:t>
       </w:r>
     </w:p>
     <w:p>
@@ -1004,13 +937,7 @@
         <w:rPr>
           <w:rFonts w:ascii="맑은 고딕" w:eastAsia="맑은 고딕" w:hAnsi="맑은 고딕" w:cs="맑은 고딕"/>
         </w:rPr>
-        <w:t>#1.11.7 This CPI value is larger than obtained in 1.11.1 as the clock rate was increased from 3 GHz to 4 GHz. Determine whether the inc</w:t>
-      </w:r>
-      <w:r>
-        <w:rPr>
-          <w:rFonts w:ascii="맑은 고딕" w:eastAsia="맑은 고딕" w:hAnsi="맑은 고딕" w:cs="맑은 고딕"/>
-        </w:rPr>
-        <w:t>rease in the CPI is similar to that of the clock rate. If they are dissimilar, why?</w:t>
+        <w:t>#1.11.7 This CPI value is larger than obtained in 1.11.1 as the clock rate was increased from 3 GHz to 4 GHz. Determine whether the increase in the CPI is similar to that of the clock rate. If they are dissimilar, why?</w:t>
       </w:r>
     </w:p>
     <w:p>
@@ -1040,13 +967,7 @@
           <w:rFonts w:ascii="맑은 고딕" w:eastAsia="맑은 고딕" w:hAnsi="맑은 고딕" w:cs="맑은 고딕"/>
         </w:rPr>
         <w:br/>
-        <w:t>According to this equation, the increase in the CPI makes CPU Time's longer, increase of the clock rate make CPU T</w:t>
-      </w:r>
-      <w:r>
-        <w:rPr>
-          <w:rFonts w:ascii="맑은 고딕" w:eastAsia="맑은 고딕" w:hAnsi="맑은 고딕" w:cs="맑은 고딕"/>
-        </w:rPr>
-        <w:t>ime shorter. They're dissimilar.</w:t>
+        <w:t>According to this equation, the increase in the CPI makes CPU Time's longer, increase of the clock rate make CPU Time shorter. They're dissimilar.</w:t>
       </w:r>
     </w:p>
     <w:p>
@@ -1172,13 +1093,7 @@
         <w:rPr>
           <w:rFonts w:ascii="맑은 고딕" w:eastAsia="맑은 고딕" w:hAnsi="맑은 고딕" w:cs="맑은 고딕"/>
         </w:rPr>
-        <w:t>#1.11.9 For a second benchmark, libquantum, assume an execution time of 960 ns, CPI of 1.61, and clock rate of 3 GHz. If the execution time is reduced by an additional 10% without affecting to the CPI and with a clock rate of 4 GHz, determine the number of</w:t>
-      </w:r>
-      <w:r>
-        <w:rPr>
-          <w:rFonts w:ascii="맑은 고딕" w:eastAsia="맑은 고딕" w:hAnsi="맑은 고딕" w:cs="맑은 고딕"/>
-        </w:rPr>
-        <w:t xml:space="preserve"> instructions.</w:t>
+        <w:t>#1.11.9 For a second benchmark, libquantum, assume an execution time of 960 ns, CPI of 1.61, and clock rate of 3 GHz. If the execution time is reduced by an additional 10% without affecting to the CPI and with a clock rate of 4 GHz, determine the number of instructions.</w:t>
       </w:r>
     </w:p>
     <w:p>
@@ -1264,13 +1179,7 @@
         <w:rPr>
           <w:rFonts w:ascii="맑은 고딕" w:eastAsia="맑은 고딕" w:hAnsi="맑은 고딕" w:cs="맑은 고딕"/>
         </w:rPr>
-        <w:t>#1.11.10 Determine the clock</w:t>
-      </w:r>
-      <w:r>
-        <w:rPr>
-          <w:rFonts w:ascii="맑은 고딕" w:eastAsia="맑은 고딕" w:hAnsi="맑은 고딕" w:cs="맑은 고딕"/>
-        </w:rPr>
-        <w:t xml:space="preserve"> rate required to give a further 10% reduction in CPU time while maintaining the number of instructions and with the CPI unchanged.</w:t>
+        <w:t>#1.11.10 Determine the clock rate required to give a further 10% reduction in CPU time while maintaining the number of instructions and with the CPI unchanged.</w:t>
       </w:r>
     </w:p>
     <w:p>
@@ -1293,13 +1202,7 @@
         <w:rPr>
           <w:rFonts w:ascii="맑은 고딕" w:eastAsia="맑은 고딕" w:hAnsi="맑은 고딕" w:cs="맑은 고딕"/>
         </w:rPr>
-        <w:t xml:space="preserve"> : According to the equation, " CPU Time = I * CPI  / Clock Rate",  to make CPU time 10% shorter, the clock rate shoul</w:t>
-      </w:r>
-      <w:r>
-        <w:rPr>
-          <w:rFonts w:ascii="맑은 고딕" w:eastAsia="맑은 고딕" w:hAnsi="맑은 고딕" w:cs="맑은 고딕"/>
-        </w:rPr>
-        <w:t>d be higher than 11% (11.111111...%, (1/0.9)%).</w:t>
+        <w:t xml:space="preserve"> : According to the equation, " CPU Time = I * CPI  / Clock Rate",  to make CPU time 10% shorter, the clock rate should be higher than 11% (11.111111...%, (1/0.9)%).</w:t>
       </w:r>
     </w:p>
     <w:p>
@@ -1351,13 +1254,7 @@
           <w:rFonts w:ascii="맑은 고딕" w:eastAsia="맑은 고딕" w:hAnsi="맑은 고딕" w:cs="맑은 고딕"/>
         </w:rPr>
         <w:br/>
-        <w:t>=&gt; 80% CPU Time = I * 85% * CPI</w:t>
-      </w:r>
-      <w:r>
-        <w:rPr>
-          <w:rFonts w:ascii="맑은 고딕" w:eastAsia="맑은 고딕" w:hAnsi="맑은 고딕" w:cs="맑은 고딕"/>
-        </w:rPr>
-        <w:t xml:space="preserve"> / N% Clock Rate.</w:t>
+        <w:t>=&gt; 80% CPU Time = I * 85% * CPI / N% Clock Rate.</w:t>
       </w:r>
       <w:r>
         <w:rPr>
@@ -1412,34 +1309,22 @@
         <w:rPr>
           <w:rFonts w:ascii="맑은 고딕" w:eastAsia="맑은 고딕" w:hAnsi="맑은 고딕" w:cs="맑은 고딕"/>
         </w:rPr>
-        <w:t>#1.12 Section 1.10 cites as a pitfall the utilization of a subset of the performance equation as a performance metric. To illustrate this, consider the following two processors. P</w:t>
-      </w:r>
-      <w:r>
-        <w:rPr>
-          <w:rFonts w:ascii="맑은 고딕" w:eastAsia="맑은 고딕" w:hAnsi="맑은 고딕" w:cs="맑은 고딕"/>
-        </w:rPr>
-        <w:t>1 has a clock rate of 4 GHz, average CPI of 0.9, and requires the execution of 5.0E9 instructions. P2 has a clock rate of 3 GHz, an average CPI of 0.75, and requires the execution of 1.0E9 instructions.</w:t>
-      </w:r>
-    </w:p>
-    <w:p>
-      <w:pPr>
-        <w:spacing w:after="200" w:line="276" w:lineRule="auto"/>
-        <w:jc w:val="left"/>
-        <w:rPr>
-          <w:rFonts w:ascii="맑은 고딕" w:eastAsia="맑은 고딕" w:hAnsi="맑은 고딕" w:cs="맑은 고딕"/>
-        </w:rPr>
-      </w:pPr>
-      <w:r>
-        <w:rPr>
-          <w:rFonts w:ascii="맑은 고딕" w:eastAsia="맑은 고딕" w:hAnsi="맑은 고딕" w:cs="맑은 고딕"/>
-        </w:rPr>
-        <w:t>#1.12.1 One usual fallacy is to consider the computer</w:t>
-      </w:r>
-      <w:r>
-        <w:rPr>
-          <w:rFonts w:ascii="맑은 고딕" w:eastAsia="맑은 고딕" w:hAnsi="맑은 고딕" w:cs="맑은 고딕"/>
-        </w:rPr>
-        <w:t xml:space="preserve"> with the largest clock rate as having the largest performance. Check if this is true for P1 and P2.</w:t>
+        <w:t>#1.12 Section 1.10 cites as a pitfall the utilization of a subset of the performance equation as a performance metric. To illustrate this, consider the following two processors. P1 has a clock rate of 4 GHz, average CPI of 0.9, and requires the execution of 5.0E9 instructions. P2 has a clock rate of 3 GHz, an average CPI of 0.75, and requires the execution of 1.0E9 instructions.</w:t>
+      </w:r>
+    </w:p>
+    <w:p>
+      <w:pPr>
+        <w:spacing w:after="200" w:line="276" w:lineRule="auto"/>
+        <w:jc w:val="left"/>
+        <w:rPr>
+          <w:rFonts w:ascii="맑은 고딕" w:eastAsia="맑은 고딕" w:hAnsi="맑은 고딕" w:cs="맑은 고딕"/>
+        </w:rPr>
+      </w:pPr>
+      <w:r>
+        <w:rPr>
+          <w:rFonts w:ascii="맑은 고딕" w:eastAsia="맑은 고딕" w:hAnsi="맑은 고딕" w:cs="맑은 고딕"/>
+        </w:rPr>
+        <w:t>#1.12.1 One usual fallacy is to consider the computer with the largest clock rate as having the largest performance. Check if this is true for P1 and P2.</w:t>
       </w:r>
     </w:p>
     <w:p>
@@ -1448,7 +1333,7 @@
         <w:ind w:left="800"/>
         <w:jc w:val="left"/>
         <w:rPr>
-          <w:rFonts w:ascii="맑은 고딕" w:eastAsia="맑은 고딕" w:hAnsi="맑은 고딕" w:cs="맑은 고딕" w:hint="eastAsia"/>
+          <w:rFonts w:ascii="맑은 고딕" w:eastAsia="맑은 고딕" w:hAnsi="맑은 고딕" w:cs="맑은 고딕"/>
         </w:rPr>
       </w:pPr>
       <w:r>
@@ -1544,13 +1429,7 @@
         <w:rPr>
           <w:rFonts w:ascii="맑은 고딕" w:eastAsia="맑은 고딕" w:hAnsi="맑은 고딕" w:cs="맑은 고딕"/>
         </w:rPr>
-        <w:t>#1.12.2 Another fallacy is to consider that the processor executing the largest number of instructions will need a larger CPU time. Considering that proces</w:t>
-      </w:r>
-      <w:r>
-        <w:rPr>
-          <w:rFonts w:ascii="맑은 고딕" w:eastAsia="맑은 고딕" w:hAnsi="맑은 고딕" w:cs="맑은 고딕"/>
-        </w:rPr>
-        <w:t>sor P1 is executing a sequence of 1.0E9 instructions and that the CPI of processors P1 and P2 do not change, determine the number of instructions that P2 can execute in the same time that P1 needs to execute 1.0E9 instructions.</w:t>
+        <w:t>#1.12.2 Another fallacy is to consider that the processor executing the largest number of instructions will need a larger CPU time. Considering that processor P1 is executing a sequence of 1.0E9 instructions and that the CPI of processors P1 and P2 do not change, determine the number of instructions that P2 can execute in the same time that P1 needs to execute 1.0E9 instructions.</w:t>
       </w:r>
     </w:p>
     <w:p>
@@ -1605,13 +1484,7 @@
           <w:rFonts w:ascii="맑은 고딕" w:eastAsia="맑은 고딕" w:hAnsi="맑은 고딕" w:cs="맑은 고딕"/>
         </w:rPr>
         <w:br/>
-        <w:t xml:space="preserve">the </w:t>
-      </w:r>
-      <w:r>
-        <w:rPr>
-          <w:rFonts w:ascii="맑은 고딕" w:eastAsia="맑은 고딕" w:hAnsi="맑은 고딕" w:cs="맑은 고딕"/>
-        </w:rPr>
-        <w:t>number</w:t>
+        <w:t>the number</w:t>
       </w:r>
       <w:r>
         <w:rPr>
@@ -1623,13 +1496,7 @@
         <w:rPr>
           <w:rFonts w:ascii="맑은 고딕" w:eastAsia="맑은 고딕" w:hAnsi="맑은 고딕" w:cs="맑은 고딕"/>
         </w:rPr>
-        <w:t xml:space="preserve"> </w:t>
-      </w:r>
-      <w:r>
-        <w:rPr>
-          <w:rFonts w:ascii="맑은 고딕" w:eastAsia="맑은 고딕" w:hAnsi="맑은 고딕" w:cs="맑은 고딕"/>
-        </w:rPr>
-        <w:t xml:space="preserve">P2’s </w:t>
+        <w:t xml:space="preserve"> P2’s </w:t>
       </w:r>
       <w:r>
         <w:rPr>
@@ -1687,13 +1554,7 @@
         <w:rPr>
           <w:rFonts w:ascii="맑은 고딕" w:eastAsia="맑은 고딕" w:hAnsi="맑은 고딕" w:cs="맑은 고딕"/>
         </w:rPr>
-        <w:t xml:space="preserve">#1.12.3 A common fallacy is </w:t>
-      </w:r>
-      <w:r>
-        <w:rPr>
-          <w:rFonts w:ascii="맑은 고딕" w:eastAsia="맑은 고딕" w:hAnsi="맑은 고딕" w:cs="맑은 고딕"/>
-        </w:rPr>
-        <w:t>to use MIPS (millions of instructions per second) to compare the performance of two diff erent processors, and consider that the processor with the largest MIPS has the largest performance. Check if this is true for P1 and P2.</w:t>
+        <w:t>#1.12.3 A common fallacy is to use MIPS (millions of instructions per second) to compare the performance of two diff erent processors, and consider that the processor with the largest MIPS has the largest performance. Check if this is true for P1 and P2.</w:t>
       </w:r>
     </w:p>
     <w:p>
@@ -1744,13 +1605,131 @@
       </w:r>
     </w:p>
     <w:sectPr>
+      <w:footerReference w:type="default" r:id="rId7"/>
       <w:pgSz w:w="11906" w:h="16838"/>
-      <w:pgMar w:top="1701" w:right="1440" w:bottom="1440" w:left="1440" w:header="851" w:footer="992" w:gutter="0"/>
+      <w:pgMar w:top="1701" w:right="1440" w:bottom="1440" w:left="1440" w:header="0" w:footer="0" w:gutter="0"/>
       <w:cols w:space="425"/>
       <w:docGrid w:linePitch="360"/>
     </w:sectPr>
   </w:body>
 </w:document>
+</file>
+
+<file path=word/endnotes.xml><?xml version="1.0" encoding="utf-8"?>
+<w:endnotes xmlns:wpc="http://schemas.microsoft.com/office/word/2010/wordprocessingCanvas" xmlns:mc="http://schemas.openxmlformats.org/markup-compatibility/2006" xmlns:o="urn:schemas-microsoft-com:office:office" xmlns:r="http://schemas.openxmlformats.org/officeDocument/2006/relationships" xmlns:m="http://schemas.openxmlformats.org/officeDocument/2006/math" xmlns:v="urn:schemas-microsoft-com:vml" xmlns:wp14="http://schemas.microsoft.com/office/word/2010/wordprocessingDrawing" xmlns:wp="http://schemas.openxmlformats.org/drawingml/2006/wordprocessingDrawing" xmlns:w10="urn:schemas-microsoft-com:office:word" xmlns:w="http://schemas.openxmlformats.org/wordprocessingml/2006/main" xmlns:w14="http://schemas.microsoft.com/office/word/2010/wordml" xmlns:w15="http://schemas.microsoft.com/office/word/2012/wordml" xmlns:wpg="http://schemas.microsoft.com/office/word/2010/wordprocessingGroup" xmlns:wpi="http://schemas.microsoft.com/office/word/2010/wordprocessingInk" xmlns:wne="http://schemas.microsoft.com/office/word/2006/wordml" xmlns:wps="http://schemas.microsoft.com/office/word/2010/wordprocessingShape" mc:Ignorable="w14 w15 wp14">
+  <w:endnote w:type="separator" w:id="-1">
+    <w:p>
+      <w:pPr>
+        <w:spacing w:after="0" w:line="240" w:lineRule="auto"/>
+      </w:pPr>
+      <w:r>
+        <w:separator/>
+      </w:r>
+    </w:p>
+  </w:endnote>
+  <w:endnote w:type="continuationSeparator" w:id="0">
+    <w:p>
+      <w:pPr>
+        <w:spacing w:after="0" w:line="240" w:lineRule="auto"/>
+      </w:pPr>
+      <w:r>
+        <w:continuationSeparator/>
+      </w:r>
+    </w:p>
+  </w:endnote>
+</w:endnotes>
+</file>
+
+<file path=word/footer1.xml><?xml version="1.0" encoding="utf-8"?>
+<w:ftr xmlns:wpc="http://schemas.microsoft.com/office/word/2010/wordprocessingCanvas" xmlns:mc="http://schemas.openxmlformats.org/markup-compatibility/2006" xmlns:o="urn:schemas-microsoft-com:office:office" xmlns:r="http://schemas.openxmlformats.org/officeDocument/2006/relationships" xmlns:m="http://schemas.openxmlformats.org/officeDocument/2006/math" xmlns:v="urn:schemas-microsoft-com:vml" xmlns:wp14="http://schemas.microsoft.com/office/word/2010/wordprocessingDrawing" xmlns:wp="http://schemas.openxmlformats.org/drawingml/2006/wordprocessingDrawing" xmlns:w10="urn:schemas-microsoft-com:office:word" xmlns:w="http://schemas.openxmlformats.org/wordprocessingml/2006/main" xmlns:w14="http://schemas.microsoft.com/office/word/2010/wordml" xmlns:w15="http://schemas.microsoft.com/office/word/2012/wordml" xmlns:wpg="http://schemas.microsoft.com/office/word/2010/wordprocessingGroup" xmlns:wpi="http://schemas.microsoft.com/office/word/2010/wordprocessingInk" xmlns:wne="http://schemas.microsoft.com/office/word/2006/wordml" xmlns:wps="http://schemas.microsoft.com/office/word/2010/wordprocessingShape" mc:Ignorable="w14 w15 wp14">
+  <w:sdt>
+    <w:sdtPr>
+      <w:id w:val="-784580409"/>
+      <w:docPartObj>
+        <w:docPartGallery w:val="Page Numbers (Bottom of Page)"/>
+        <w:docPartUnique/>
+      </w:docPartObj>
+    </w:sdtPr>
+    <w:sdtEndPr>
+      <w:rPr>
+        <w:color w:val="7F7F7F" w:themeColor="background1" w:themeShade="7F"/>
+        <w:spacing w:val="60"/>
+      </w:rPr>
+    </w:sdtEndPr>
+    <w:sdtContent>
+      <w:p>
+        <w:pPr>
+          <w:pStyle w:val="Footer"/>
+          <w:pBdr>
+            <w:top w:val="single" w:sz="4" w:space="1" w:color="D9D9D9" w:themeColor="background1" w:themeShade="D9"/>
+          </w:pBdr>
+          <w:jc w:val="right"/>
+        </w:pPr>
+        <w:r>
+          <w:fldChar w:fldCharType="begin"/>
+        </w:r>
+        <w:r>
+          <w:instrText xml:space="preserve"> PAGE   \* MERGEFORMAT </w:instrText>
+        </w:r>
+        <w:r>
+          <w:fldChar w:fldCharType="separate"/>
+        </w:r>
+        <w:r>
+          <w:rPr>
+            <w:noProof/>
+          </w:rPr>
+          <w:t>1</w:t>
+        </w:r>
+        <w:r>
+          <w:rPr>
+            <w:noProof/>
+          </w:rPr>
+          <w:fldChar w:fldCharType="end"/>
+        </w:r>
+        <w:r>
+          <w:t xml:space="preserve"> | </w:t>
+        </w:r>
+        <w:r>
+          <w:rPr>
+            <w:color w:val="7F7F7F" w:themeColor="background1" w:themeShade="7F"/>
+            <w:spacing w:val="60"/>
+          </w:rPr>
+          <w:t>Page</w:t>
+        </w:r>
+      </w:p>
+    </w:sdtContent>
+  </w:sdt>
+  <w:p>
+    <w:pPr>
+      <w:pStyle w:val="Footer"/>
+    </w:pPr>
+  </w:p>
+</w:ftr>
+</file>
+
+<file path=word/footnotes.xml><?xml version="1.0" encoding="utf-8"?>
+<w:footnotes xmlns:wpc="http://schemas.microsoft.com/office/word/2010/wordprocessingCanvas" xmlns:mc="http://schemas.openxmlformats.org/markup-compatibility/2006" xmlns:o="urn:schemas-microsoft-com:office:office" xmlns:r="http://schemas.openxmlformats.org/officeDocument/2006/relationships" xmlns:m="http://schemas.openxmlformats.org/officeDocument/2006/math" xmlns:v="urn:schemas-microsoft-com:vml" xmlns:wp14="http://schemas.microsoft.com/office/word/2010/wordprocessingDrawing" xmlns:wp="http://schemas.openxmlformats.org/drawingml/2006/wordprocessingDrawing" xmlns:w10="urn:schemas-microsoft-com:office:word" xmlns:w="http://schemas.openxmlformats.org/wordprocessingml/2006/main" xmlns:w14="http://schemas.microsoft.com/office/word/2010/wordml" xmlns:w15="http://schemas.microsoft.com/office/word/2012/wordml" xmlns:wpg="http://schemas.microsoft.com/office/word/2010/wordprocessingGroup" xmlns:wpi="http://schemas.microsoft.com/office/word/2010/wordprocessingInk" xmlns:wne="http://schemas.microsoft.com/office/word/2006/wordml" xmlns:wps="http://schemas.microsoft.com/office/word/2010/wordprocessingShape" mc:Ignorable="w14 w15 wp14">
+  <w:footnote w:type="separator" w:id="-1">
+    <w:p>
+      <w:pPr>
+        <w:spacing w:after="0" w:line="240" w:lineRule="auto"/>
+      </w:pPr>
+      <w:r>
+        <w:separator/>
+      </w:r>
+    </w:p>
+  </w:footnote>
+  <w:footnote w:type="continuationSeparator" w:id="0">
+    <w:p>
+      <w:pPr>
+        <w:spacing w:after="0" w:line="240" w:lineRule="auto"/>
+      </w:pPr>
+      <w:r>
+        <w:continuationSeparator/>
+      </w:r>
+    </w:p>
+  </w:footnote>
+</w:footnotes>
 </file>
 
 <file path=word/styles.xml><?xml version="1.0" encoding="utf-8"?>
@@ -2157,7 +2136,6 @@
   <w:style w:type="character" w:default="1" w:styleId="DefaultParagraphFont">
     <w:name w:val="Default Paragraph Font"/>
     <w:uiPriority w:val="1"/>
-    <w:semiHidden/>
     <w:unhideWhenUsed/>
   </w:style>
   <w:style w:type="table" w:default="1" w:styleId="TableNormal">
@@ -2180,6 +2158,50 @@
     <w:uiPriority w:val="99"/>
     <w:semiHidden/>
     <w:unhideWhenUsed/>
+  </w:style>
+  <w:style w:type="paragraph" w:styleId="Header">
+    <w:name w:val="header"/>
+    <w:basedOn w:val="Normal"/>
+    <w:link w:val="HeaderChar"/>
+    <w:uiPriority w:val="99"/>
+    <w:unhideWhenUsed/>
+    <w:rsid w:val="004A0CDC"/>
+    <w:pPr>
+      <w:tabs>
+        <w:tab w:val="center" w:pos="4513"/>
+        <w:tab w:val="right" w:pos="9026"/>
+      </w:tabs>
+      <w:snapToGrid w:val="0"/>
+    </w:pPr>
+  </w:style>
+  <w:style w:type="character" w:customStyle="1" w:styleId="HeaderChar">
+    <w:name w:val="Header Char"/>
+    <w:basedOn w:val="DefaultParagraphFont"/>
+    <w:link w:val="Header"/>
+    <w:uiPriority w:val="99"/>
+    <w:rsid w:val="004A0CDC"/>
+  </w:style>
+  <w:style w:type="paragraph" w:styleId="Footer">
+    <w:name w:val="footer"/>
+    <w:basedOn w:val="Normal"/>
+    <w:link w:val="FooterChar"/>
+    <w:uiPriority w:val="99"/>
+    <w:unhideWhenUsed/>
+    <w:rsid w:val="004A0CDC"/>
+    <w:pPr>
+      <w:tabs>
+        <w:tab w:val="center" w:pos="4513"/>
+        <w:tab w:val="right" w:pos="9026"/>
+      </w:tabs>
+      <w:snapToGrid w:val="0"/>
+    </w:pPr>
+  </w:style>
+  <w:style w:type="character" w:customStyle="1" w:styleId="FooterChar">
+    <w:name w:val="Footer Char"/>
+    <w:basedOn w:val="DefaultParagraphFont"/>
+    <w:link w:val="Footer"/>
+    <w:uiPriority w:val="99"/>
+    <w:rsid w:val="004A0CDC"/>
   </w:style>
 </w:styles>
 </file>
@@ -2443,4 +2465,16 @@
     </a:ext>
   </a:extLst>
 </a:theme>
+</file>
+
+<file path=customXml/item1.xml><?xml version="1.0" encoding="utf-8"?>
+<b:Sources xmlns:b="http://schemas.openxmlformats.org/officeDocument/2006/bibliography" xmlns="http://schemas.openxmlformats.org/officeDocument/2006/bibliography" SelectedStyle="\APASixthEditionOfficeOnline.xsl" StyleName="APA" Version="6"/>
+</file>
+
+<file path=customXml/itemProps1.xml><?xml version="1.0" encoding="utf-8"?>
+<ds:datastoreItem xmlns:ds="http://schemas.openxmlformats.org/officeDocument/2006/customXml" ds:itemID="{2D87971C-E14E-46B1-8F95-E2E4F184A1DC}">
+  <ds:schemaRefs>
+    <ds:schemaRef ds:uri="http://schemas.openxmlformats.org/officeDocument/2006/bibliography"/>
+  </ds:schemaRefs>
+</ds:datastoreItem>
 </file>
</xml_diff>